<commit_message>
Web api notes added
</commit_message>
<xml_diff>
--- a/Web api.docx
+++ b/Web api.docx
@@ -790,6 +790,18 @@
         <w:t>Say a client want data in browser as Jason and from the rest client it should take accept header values.</w:t>
       </w:r>
     </w:p>
+    <w:p/>
+    <w:p>
+      <w:r>
+        <w:t>Model Validation:</w:t>
+      </w:r>
+    </w:p>
+    <w:p>
+      <w:r>
+        <w:t>Achieved with adding data attributes to the model properties with the help of data annotation</w:t>
+      </w:r>
+    </w:p>
+    <w:p/>
     <w:p>
       <w:r>
         <w:rPr>
@@ -831,10 +843,676 @@
           </wp:inline>
         </w:drawing>
       </w:r>
+    </w:p>
+    <w:p/>
+    <w:p>
+      <w:r>
+        <w:rPr>
+          <w:noProof/>
+        </w:rPr>
+        <w:drawing>
+          <wp:inline distT="0" distB="0" distL="0" distR="0" wp14:anchorId="40A242C4" wp14:editId="10185945">
+            <wp:extent cx="5731510" cy="1027430"/>
+            <wp:effectExtent l="0" t="0" r="2540" b="1270"/>
+            <wp:docPr id="13" name="Picture 13"/>
+            <wp:cNvGraphicFramePr>
+              <a:graphicFrameLocks xmlns:a="http://schemas.openxmlformats.org/drawingml/2006/main" noChangeAspect="1"/>
+            </wp:cNvGraphicFramePr>
+            <a:graphic xmlns:a="http://schemas.openxmlformats.org/drawingml/2006/main">
+              <a:graphicData uri="http://schemas.openxmlformats.org/drawingml/2006/picture">
+                <pic:pic xmlns:pic="http://schemas.openxmlformats.org/drawingml/2006/picture">
+                  <pic:nvPicPr>
+                    <pic:cNvPr id="1" name=""/>
+                    <pic:cNvPicPr/>
+                  </pic:nvPicPr>
+                  <pic:blipFill>
+                    <a:blip r:embed="rId17"/>
+                    <a:stretch>
+                      <a:fillRect/>
+                    </a:stretch>
+                  </pic:blipFill>
+                  <pic:spPr>
+                    <a:xfrm>
+                      <a:off x="0" y="0"/>
+                      <a:ext cx="5731510" cy="1027430"/>
+                    </a:xfrm>
+                    <a:prstGeom prst="rect">
+                      <a:avLst/>
+                    </a:prstGeom>
+                  </pic:spPr>
+                </pic:pic>
+              </a:graphicData>
+            </a:graphic>
+          </wp:inline>
+        </w:drawing>
+      </w:r>
+    </w:p>
+    <w:p/>
+    <w:p>
+      <w:r>
+        <w:t>Migration in Code first:</w:t>
+      </w:r>
+    </w:p>
+    <w:p/>
+    <w:p>
+      <w:r>
+        <w:t>For this enable migration in the project</w:t>
+      </w:r>
+    </w:p>
+    <w:p>
+      <w:r>
+        <w:rPr>
+          <w:noProof/>
+        </w:rPr>
+        <w:drawing>
+          <wp:inline distT="0" distB="0" distL="0" distR="0" wp14:anchorId="28863656" wp14:editId="3FDF559D">
+            <wp:extent cx="4857750" cy="1876425"/>
+            <wp:effectExtent l="0" t="0" r="0" b="9525"/>
+            <wp:docPr id="14" name="Picture 14"/>
+            <wp:cNvGraphicFramePr>
+              <a:graphicFrameLocks xmlns:a="http://schemas.openxmlformats.org/drawingml/2006/main" noChangeAspect="1"/>
+            </wp:cNvGraphicFramePr>
+            <a:graphic xmlns:a="http://schemas.openxmlformats.org/drawingml/2006/main">
+              <a:graphicData uri="http://schemas.openxmlformats.org/drawingml/2006/picture">
+                <pic:pic xmlns:pic="http://schemas.openxmlformats.org/drawingml/2006/picture">
+                  <pic:nvPicPr>
+                    <pic:cNvPr id="1" name=""/>
+                    <pic:cNvPicPr/>
+                  </pic:nvPicPr>
+                  <pic:blipFill>
+                    <a:blip r:embed="rId18"/>
+                    <a:stretch>
+                      <a:fillRect/>
+                    </a:stretch>
+                  </pic:blipFill>
+                  <pic:spPr>
+                    <a:xfrm>
+                      <a:off x="0" y="0"/>
+                      <a:ext cx="4857750" cy="1876425"/>
+                    </a:xfrm>
+                    <a:prstGeom prst="rect">
+                      <a:avLst/>
+                    </a:prstGeom>
+                  </pic:spPr>
+                </pic:pic>
+              </a:graphicData>
+            </a:graphic>
+          </wp:inline>
+        </w:drawing>
+      </w:r>
+    </w:p>
+    <w:p>
+      <w:r>
+        <w:t>Run command:</w:t>
+      </w:r>
+    </w:p>
+    <w:p>
+      <w:r>
+        <w:t>Pm&gt; enable-migrations</w:t>
+      </w:r>
+    </w:p>
+    <w:p>
+      <w:r>
+        <w:rPr>
+          <w:noProof/>
+        </w:rPr>
+        <w:drawing>
+          <wp:inline distT="0" distB="0" distL="0" distR="0" wp14:anchorId="714060D2" wp14:editId="3AA5D61A">
+            <wp:extent cx="5731510" cy="2354580"/>
+            <wp:effectExtent l="0" t="0" r="2540" b="7620"/>
+            <wp:docPr id="15" name="Picture 15"/>
+            <wp:cNvGraphicFramePr>
+              <a:graphicFrameLocks xmlns:a="http://schemas.openxmlformats.org/drawingml/2006/main" noChangeAspect="1"/>
+            </wp:cNvGraphicFramePr>
+            <a:graphic xmlns:a="http://schemas.openxmlformats.org/drawingml/2006/main">
+              <a:graphicData uri="http://schemas.openxmlformats.org/drawingml/2006/picture">
+                <pic:pic xmlns:pic="http://schemas.openxmlformats.org/drawingml/2006/picture">
+                  <pic:nvPicPr>
+                    <pic:cNvPr id="1" name=""/>
+                    <pic:cNvPicPr/>
+                  </pic:nvPicPr>
+                  <pic:blipFill>
+                    <a:blip r:embed="rId19"/>
+                    <a:stretch>
+                      <a:fillRect/>
+                    </a:stretch>
+                  </pic:blipFill>
+                  <pic:spPr>
+                    <a:xfrm>
+                      <a:off x="0" y="0"/>
+                      <a:ext cx="5731510" cy="2354580"/>
+                    </a:xfrm>
+                    <a:prstGeom prst="rect">
+                      <a:avLst/>
+                    </a:prstGeom>
+                  </pic:spPr>
+                </pic:pic>
+              </a:graphicData>
+            </a:graphic>
+          </wp:inline>
+        </w:drawing>
+      </w:r>
+    </w:p>
+    <w:p/>
+    <w:p>
+      <w:r>
+        <w:lastRenderedPageBreak/>
+        <w:t>Add migration for new db changes</w:t>
+      </w:r>
+    </w:p>
+    <w:p>
+      <w:r>
+        <w:t>Pm&gt;add-migration QuoteTypeAdded  hit enter</w:t>
+      </w:r>
+    </w:p>
+    <w:p>
+      <w:r>
+        <w:t>Once done</w:t>
+      </w:r>
+    </w:p>
+    <w:p>
+      <w:r>
+        <w:t>Update the data base so that changes reflect in DB</w:t>
+      </w:r>
+    </w:p>
+    <w:p>
+      <w:r>
+        <w:t>Pm&gt;update-database</w:t>
+      </w:r>
+    </w:p>
+    <w:p/>
+    <w:p>
+      <w:r>
+        <w:t>Check if the model is valid</w:t>
+      </w:r>
+    </w:p>
+    <w:p>
+      <w:r>
+        <w:t>If(!Mod</w:t>
+      </w:r>
+      <w:r>
+        <w:t>e</w:t>
+      </w:r>
+      <w:r>
+        <w:t>lState.IsValid)</w:t>
+      </w:r>
+    </w:p>
+    <w:p>
+      <w:r>
+        <w:t>{</w:t>
+      </w:r>
+    </w:p>
+    <w:p>
+      <w:r>
+        <w:t xml:space="preserve">    BadRequest(Mod</w:t>
+      </w:r>
+      <w:r>
+        <w:t>e</w:t>
+      </w:r>
+      <w:r>
+        <w:t>lState)</w:t>
+      </w:r>
+    </w:p>
+    <w:p>
+      <w:r>
+        <w:t>}</w:t>
+      </w:r>
+    </w:p>
+    <w:p/>
+    <w:p>
+      <w:r>
+        <w:t>Custom method names in Webapi</w:t>
+      </w:r>
+    </w:p>
+    <w:p>
+      <w:r>
+        <w:t>Bu default Action verb name is used as Name of the methods which act as end point for the communication.</w:t>
+      </w:r>
+    </w:p>
+    <w:p>
+      <w:r>
+        <w:t>As long as action verb name is prefix for your method its still valid</w:t>
+      </w:r>
+    </w:p>
+    <w:p>
+      <w:r>
+        <w:t>We can give custom method name for our HTTP action verbs But you have to decorate your method with respective action verb attribute.</w:t>
+      </w:r>
+    </w:p>
+    <w:p>
+      <w:r>
+        <w:rPr>
+          <w:noProof/>
+        </w:rPr>
+        <w:drawing>
+          <wp:inline distT="0" distB="0" distL="0" distR="0" wp14:anchorId="53DCDAC0" wp14:editId="5AC0D110">
+            <wp:extent cx="2828925" cy="628650"/>
+            <wp:effectExtent l="0" t="0" r="9525" b="0"/>
+            <wp:docPr id="16" name="Picture 16"/>
+            <wp:cNvGraphicFramePr>
+              <a:graphicFrameLocks xmlns:a="http://schemas.openxmlformats.org/drawingml/2006/main" noChangeAspect="1"/>
+            </wp:cNvGraphicFramePr>
+            <a:graphic xmlns:a="http://schemas.openxmlformats.org/drawingml/2006/main">
+              <a:graphicData uri="http://schemas.openxmlformats.org/drawingml/2006/picture">
+                <pic:pic xmlns:pic="http://schemas.openxmlformats.org/drawingml/2006/picture">
+                  <pic:nvPicPr>
+                    <pic:cNvPr id="1" name=""/>
+                    <pic:cNvPicPr/>
+                  </pic:nvPicPr>
+                  <pic:blipFill>
+                    <a:blip r:embed="rId20"/>
+                    <a:stretch>
+                      <a:fillRect/>
+                    </a:stretch>
+                  </pic:blipFill>
+                  <pic:spPr>
+                    <a:xfrm>
+                      <a:off x="0" y="0"/>
+                      <a:ext cx="2828925" cy="628650"/>
+                    </a:xfrm>
+                    <a:prstGeom prst="rect">
+                      <a:avLst/>
+                    </a:prstGeom>
+                  </pic:spPr>
+                </pic:pic>
+              </a:graphicData>
+            </a:graphic>
+          </wp:inline>
+        </w:drawing>
+      </w:r>
+    </w:p>
+    <w:p>
+      <w:r>
+        <w:rPr>
+          <w:noProof/>
+        </w:rPr>
+        <w:drawing>
+          <wp:inline distT="0" distB="0" distL="0" distR="0" wp14:anchorId="3ABCE9F4" wp14:editId="7C681851">
+            <wp:extent cx="4343400" cy="714375"/>
+            <wp:effectExtent l="0" t="0" r="0" b="9525"/>
+            <wp:docPr id="17" name="Picture 17"/>
+            <wp:cNvGraphicFramePr>
+              <a:graphicFrameLocks xmlns:a="http://schemas.openxmlformats.org/drawingml/2006/main" noChangeAspect="1"/>
+            </wp:cNvGraphicFramePr>
+            <a:graphic xmlns:a="http://schemas.openxmlformats.org/drawingml/2006/main">
+              <a:graphicData uri="http://schemas.openxmlformats.org/drawingml/2006/picture">
+                <pic:pic xmlns:pic="http://schemas.openxmlformats.org/drawingml/2006/picture">
+                  <pic:nvPicPr>
+                    <pic:cNvPr id="1" name=""/>
+                    <pic:cNvPicPr/>
+                  </pic:nvPicPr>
+                  <pic:blipFill>
+                    <a:blip r:embed="rId21"/>
+                    <a:stretch>
+                      <a:fillRect/>
+                    </a:stretch>
+                  </pic:blipFill>
+                  <pic:spPr>
+                    <a:xfrm>
+                      <a:off x="0" y="0"/>
+                      <a:ext cx="4343400" cy="714375"/>
+                    </a:xfrm>
+                    <a:prstGeom prst="rect">
+                      <a:avLst/>
+                    </a:prstGeom>
+                  </pic:spPr>
+                </pic:pic>
+              </a:graphicData>
+            </a:graphic>
+          </wp:inline>
+        </w:drawing>
+      </w:r>
+    </w:p>
+    <w:p>
+      <w:r>
+        <w:rPr>
+          <w:noProof/>
+        </w:rPr>
+        <w:drawing>
+          <wp:inline distT="0" distB="0" distL="0" distR="0" wp14:anchorId="54E626CB" wp14:editId="1C6B0B1F">
+            <wp:extent cx="4791075" cy="828675"/>
+            <wp:effectExtent l="0" t="0" r="9525" b="9525"/>
+            <wp:docPr id="18" name="Picture 18"/>
+            <wp:cNvGraphicFramePr>
+              <a:graphicFrameLocks xmlns:a="http://schemas.openxmlformats.org/drawingml/2006/main" noChangeAspect="1"/>
+            </wp:cNvGraphicFramePr>
+            <a:graphic xmlns:a="http://schemas.openxmlformats.org/drawingml/2006/main">
+              <a:graphicData uri="http://schemas.openxmlformats.org/drawingml/2006/picture">
+                <pic:pic xmlns:pic="http://schemas.openxmlformats.org/drawingml/2006/picture">
+                  <pic:nvPicPr>
+                    <pic:cNvPr id="1" name=""/>
+                    <pic:cNvPicPr/>
+                  </pic:nvPicPr>
+                  <pic:blipFill>
+                    <a:blip r:embed="rId22"/>
+                    <a:stretch>
+                      <a:fillRect/>
+                    </a:stretch>
+                  </pic:blipFill>
+                  <pic:spPr>
+                    <a:xfrm>
+                      <a:off x="0" y="0"/>
+                      <a:ext cx="4791075" cy="828675"/>
+                    </a:xfrm>
+                    <a:prstGeom prst="rect">
+                      <a:avLst/>
+                    </a:prstGeom>
+                  </pic:spPr>
+                </pic:pic>
+              </a:graphicData>
+            </a:graphic>
+          </wp:inline>
+        </w:drawing>
+      </w:r>
+    </w:p>
+    <w:p>
+      <w:r>
+        <w:rPr>
+          <w:noProof/>
+        </w:rPr>
+        <w:drawing>
+          <wp:inline distT="0" distB="0" distL="0" distR="0" wp14:anchorId="432472F3" wp14:editId="685AAFFD">
+            <wp:extent cx="3514725" cy="647700"/>
+            <wp:effectExtent l="0" t="0" r="9525" b="0"/>
+            <wp:docPr id="19" name="Picture 19"/>
+            <wp:cNvGraphicFramePr>
+              <a:graphicFrameLocks xmlns:a="http://schemas.openxmlformats.org/drawingml/2006/main" noChangeAspect="1"/>
+            </wp:cNvGraphicFramePr>
+            <a:graphic xmlns:a="http://schemas.openxmlformats.org/drawingml/2006/main">
+              <a:graphicData uri="http://schemas.openxmlformats.org/drawingml/2006/picture">
+                <pic:pic xmlns:pic="http://schemas.openxmlformats.org/drawingml/2006/picture">
+                  <pic:nvPicPr>
+                    <pic:cNvPr id="1" name=""/>
+                    <pic:cNvPicPr/>
+                  </pic:nvPicPr>
+                  <pic:blipFill>
+                    <a:blip r:embed="rId23"/>
+                    <a:stretch>
+                      <a:fillRect/>
+                    </a:stretch>
+                  </pic:blipFill>
+                  <pic:spPr>
+                    <a:xfrm>
+                      <a:off x="0" y="0"/>
+                      <a:ext cx="3514725" cy="647700"/>
+                    </a:xfrm>
+                    <a:prstGeom prst="rect">
+                      <a:avLst/>
+                    </a:prstGeom>
+                  </pic:spPr>
+                </pic:pic>
+              </a:graphicData>
+            </a:graphic>
+          </wp:inline>
+        </w:drawing>
+      </w:r>
+    </w:p>
+    <w:p/>
+    <w:p/>
+    <w:p>
+      <w:r>
+        <w:lastRenderedPageBreak/>
+        <w:t>Routing in web Api</w:t>
+      </w:r>
+      <w:r>
+        <w:t>:</w:t>
+      </w:r>
+    </w:p>
+    <w:p>
+      <w:r>
+        <w:t>Attribute routing</w:t>
+      </w:r>
+    </w:p>
+    <w:p>
+      <w:r>
+        <w:t>By default a route template is defined I  the WebApiConfig so basically your application will only handle the routes with specified url pattern.</w:t>
+      </w:r>
+    </w:p>
+    <w:p>
+      <w:r>
+        <w:t>Say I want to access a method using custom url then use attribute routing where in we specific the custom rout for an action method.</w:t>
+      </w:r>
+    </w:p>
+    <w:p/>
+    <w:p>
+      <w:r>
+        <w:t>Sorting of the data:</w:t>
+      </w:r>
+    </w:p>
+    <w:p>
+      <w:r>
+        <w:rPr>
+          <w:noProof/>
+        </w:rPr>
+        <w:drawing>
+          <wp:inline distT="0" distB="0" distL="0" distR="0" wp14:anchorId="43DDB75B" wp14:editId="2BD00084">
+            <wp:extent cx="4229100" cy="847725"/>
+            <wp:effectExtent l="0" t="0" r="0" b="9525"/>
+            <wp:docPr id="20" name="Picture 20"/>
+            <wp:cNvGraphicFramePr>
+              <a:graphicFrameLocks xmlns:a="http://schemas.openxmlformats.org/drawingml/2006/main" noChangeAspect="1"/>
+            </wp:cNvGraphicFramePr>
+            <a:graphic xmlns:a="http://schemas.openxmlformats.org/drawingml/2006/main">
+              <a:graphicData uri="http://schemas.openxmlformats.org/drawingml/2006/picture">
+                <pic:pic xmlns:pic="http://schemas.openxmlformats.org/drawingml/2006/picture">
+                  <pic:nvPicPr>
+                    <pic:cNvPr id="1" name=""/>
+                    <pic:cNvPicPr/>
+                  </pic:nvPicPr>
+                  <pic:blipFill>
+                    <a:blip r:embed="rId24"/>
+                    <a:stretch>
+                      <a:fillRect/>
+                    </a:stretch>
+                  </pic:blipFill>
+                  <pic:spPr>
+                    <a:xfrm>
+                      <a:off x="0" y="0"/>
+                      <a:ext cx="4229100" cy="847725"/>
+                    </a:xfrm>
+                    <a:prstGeom prst="rect">
+                      <a:avLst/>
+                    </a:prstGeom>
+                  </pic:spPr>
+                </pic:pic>
+              </a:graphicData>
+            </a:graphic>
+          </wp:inline>
+        </w:drawing>
+      </w:r>
+    </w:p>
+    <w:p/>
+    <w:p>
+      <w:r>
+        <w:rPr>
+          <w:noProof/>
+        </w:rPr>
+        <w:drawing>
+          <wp:inline distT="0" distB="0" distL="0" distR="0" wp14:anchorId="5BAAA5DC" wp14:editId="37AA394E">
+            <wp:extent cx="2733675" cy="1846578"/>
+            <wp:effectExtent l="0" t="0" r="0" b="1905"/>
+            <wp:docPr id="21" name="Picture 21"/>
+            <wp:cNvGraphicFramePr>
+              <a:graphicFrameLocks xmlns:a="http://schemas.openxmlformats.org/drawingml/2006/main" noChangeAspect="1"/>
+            </wp:cNvGraphicFramePr>
+            <a:graphic xmlns:a="http://schemas.openxmlformats.org/drawingml/2006/main">
+              <a:graphicData uri="http://schemas.openxmlformats.org/drawingml/2006/picture">
+                <pic:pic xmlns:pic="http://schemas.openxmlformats.org/drawingml/2006/picture">
+                  <pic:nvPicPr>
+                    <pic:cNvPr id="1" name=""/>
+                    <pic:cNvPicPr/>
+                  </pic:nvPicPr>
+                  <pic:blipFill>
+                    <a:blip r:embed="rId25"/>
+                    <a:stretch>
+                      <a:fillRect/>
+                    </a:stretch>
+                  </pic:blipFill>
+                  <pic:spPr>
+                    <a:xfrm>
+                      <a:off x="0" y="0"/>
+                      <a:ext cx="2750368" cy="1857854"/>
+                    </a:xfrm>
+                    <a:prstGeom prst="rect">
+                      <a:avLst/>
+                    </a:prstGeom>
+                  </pic:spPr>
+                </pic:pic>
+              </a:graphicData>
+            </a:graphic>
+          </wp:inline>
+        </w:drawing>
+      </w:r>
+    </w:p>
+    <w:p/>
+    <w:p>
+      <w:r>
+        <w:t>Caching in WebApi:</w:t>
+      </w:r>
+    </w:p>
+    <w:p>
+      <w:r>
+        <w:t>Technique of storing frequently accessed information in local memory for certain time period.</w:t>
+      </w:r>
+      <w:r>
+        <w:t xml:space="preserve"> Eliminate the Multiple db calls to improve the performance when the same data is accessed multiple times</w:t>
+      </w:r>
+    </w:p>
+    <w:p>
+      <w:r>
+        <w:rPr>
+          <w:noProof/>
+        </w:rPr>
+        <w:drawing>
+          <wp:inline distT="0" distB="0" distL="0" distR="0" wp14:anchorId="70D9A476" wp14:editId="4A2EBAE7">
+            <wp:extent cx="4485347" cy="2047875"/>
+            <wp:effectExtent l="0" t="0" r="0" b="0"/>
+            <wp:docPr id="22" name="Picture 22"/>
+            <wp:cNvGraphicFramePr>
+              <a:graphicFrameLocks xmlns:a="http://schemas.openxmlformats.org/drawingml/2006/main" noChangeAspect="1"/>
+            </wp:cNvGraphicFramePr>
+            <a:graphic xmlns:a="http://schemas.openxmlformats.org/drawingml/2006/main">
+              <a:graphicData uri="http://schemas.openxmlformats.org/drawingml/2006/picture">
+                <pic:pic xmlns:pic="http://schemas.openxmlformats.org/drawingml/2006/picture">
+                  <pic:nvPicPr>
+                    <pic:cNvPr id="1" name=""/>
+                    <pic:cNvPicPr/>
+                  </pic:nvPicPr>
+                  <pic:blipFill>
+                    <a:blip r:embed="rId26"/>
+                    <a:stretch>
+                      <a:fillRect/>
+                    </a:stretch>
+                  </pic:blipFill>
+                  <pic:spPr>
+                    <a:xfrm>
+                      <a:off x="0" y="0"/>
+                      <a:ext cx="4515499" cy="2061642"/>
+                    </a:xfrm>
+                    <a:prstGeom prst="rect">
+                      <a:avLst/>
+                    </a:prstGeom>
+                  </pic:spPr>
+                </pic:pic>
+              </a:graphicData>
+            </a:graphic>
+          </wp:inline>
+        </w:drawing>
+      </w:r>
+    </w:p>
+    <w:p>
+      <w:r>
+        <w:t>Implementation needs Open source cache package manger.</w:t>
+      </w:r>
+    </w:p>
+    <w:p>
+      <w:r>
+        <w:lastRenderedPageBreak/>
+        <w:t>TO cache output we need caching component on the project.</w:t>
+      </w:r>
+    </w:p>
+    <w:p>
+      <w:r>
+        <w:t>Open source chache output for the Asp.net</w:t>
+      </w:r>
+    </w:p>
+    <w:p>
+      <w:r>
+        <w:t>StrathWeb.CacheOuput.WebApi2</w:t>
+      </w:r>
+    </w:p>
+    <w:p>
+      <w:r>
+        <w:t>Once this is done decorate your action method with the OutputCache attribute.</w:t>
+      </w:r>
+    </w:p>
+    <w:p>
+      <w:r>
+        <w:t xml:space="preserve">ClientTime span </w:t>
+      </w:r>
+      <w:r>
+        <w:t>data will be cached for so many seconds on client side</w:t>
+      </w:r>
+    </w:p>
+    <w:p>
+      <w:r>
+        <w:t>and serverTime span</w:t>
+      </w:r>
+    </w:p>
+    <w:p>
+      <w:r>
+        <w:t>Authentication  and authorization:</w:t>
+      </w:r>
+    </w:p>
+    <w:p>
+      <w:r>
+        <w:rPr>
+          <w:noProof/>
+        </w:rPr>
+        <w:drawing>
+          <wp:inline distT="0" distB="0" distL="0" distR="0" wp14:anchorId="5B9D1125" wp14:editId="33A79115">
+            <wp:extent cx="2409825" cy="2266950"/>
+            <wp:effectExtent l="0" t="0" r="9525" b="0"/>
+            <wp:docPr id="23" name="Picture 23"/>
+            <wp:cNvGraphicFramePr>
+              <a:graphicFrameLocks xmlns:a="http://schemas.openxmlformats.org/drawingml/2006/main" noChangeAspect="1"/>
+            </wp:cNvGraphicFramePr>
+            <a:graphic xmlns:a="http://schemas.openxmlformats.org/drawingml/2006/main">
+              <a:graphicData uri="http://schemas.openxmlformats.org/drawingml/2006/picture">
+                <pic:pic xmlns:pic="http://schemas.openxmlformats.org/drawingml/2006/picture">
+                  <pic:nvPicPr>
+                    <pic:cNvPr id="1" name=""/>
+                    <pic:cNvPicPr/>
+                  </pic:nvPicPr>
+                  <pic:blipFill>
+                    <a:blip r:embed="rId27"/>
+                    <a:stretch>
+                      <a:fillRect/>
+                    </a:stretch>
+                  </pic:blipFill>
+                  <pic:spPr>
+                    <a:xfrm>
+                      <a:off x="0" y="0"/>
+                      <a:ext cx="2409825" cy="2266950"/>
+                    </a:xfrm>
+                    <a:prstGeom prst="rect">
+                      <a:avLst/>
+                    </a:prstGeom>
+                  </pic:spPr>
+                </pic:pic>
+              </a:graphicData>
+            </a:graphic>
+          </wp:inline>
+        </w:drawing>
+      </w:r>
+    </w:p>
+    <w:p>
+      <w:r>
+        <w:t>With authorization we basically give permission to the user what he can do in application this is achieved by proving the token to the user using which he can access the resources.</w:t>
+      </w:r>
       <w:bookmarkStart w:id="0" w:name="_GoBack"/>
       <w:bookmarkEnd w:id="0"/>
     </w:p>
-    <w:p/>
     <w:p/>
     <w:sectPr>
       <w:pgSz w:w="11906" w:h="16838"/>
@@ -1576,7 +2254,7 @@
 </file>
 
 <file path=customXml/itemProps1.xml><?xml version="1.0" encoding="utf-8"?>
-<ds:datastoreItem xmlns:ds="http://schemas.openxmlformats.org/officeDocument/2006/customXml" ds:itemID="{FACB1750-153D-4852-A030-E4DE122B4C76}">
+<ds:datastoreItem xmlns:ds="http://schemas.openxmlformats.org/officeDocument/2006/customXml" ds:itemID="{1CDF6632-0E88-4F40-AC0B-DFB80449BB05}">
   <ds:schemaRefs>
     <ds:schemaRef ds:uri="http://schemas.openxmlformats.org/officeDocument/2006/bibliography"/>
   </ds:schemaRefs>

</xml_diff>